<commit_message>
Update Lista 4 (Exercício de Funções).docx
</commit_message>
<xml_diff>
--- a/Aulas/Lista 4 (Exercício de Funções).docx
+++ b/Aulas/Lista 4 (Exercício de Funções).docx
@@ -116,71 +116,16 @@
           <w:sz w:val="23"/>
           <w:szCs w:val="23"/>
         </w:rPr>
-        <w:t xml:space="preserve"> - Escreva </w:t>
-      </w:r>
-      <w:r>
-        <w:rPr>
-          <w:rFonts w:ascii="Times-Roman" w:hAnsi="Times-Roman" w:cs="Times-Roman"/>
-          <w:sz w:val="23"/>
-          <w:szCs w:val="23"/>
-        </w:rPr>
-        <w:t>uma função que</w:t>
-      </w:r>
-      <w:r>
-        <w:rPr>
-          <w:rFonts w:ascii="Times-Roman" w:hAnsi="Times-Roman" w:cs="Times-Roman"/>
-          <w:sz w:val="23"/>
-          <w:szCs w:val="23"/>
-        </w:rPr>
-        <w:t xml:space="preserve"> leia 2 números, após a leitura somar e </w:t>
-      </w:r>
-      <w:r>
-        <w:rPr>
-          <w:rFonts w:ascii="Times-Roman" w:hAnsi="Times-Roman" w:cs="Times-Roman"/>
-          <w:sz w:val="23"/>
-          <w:szCs w:val="23"/>
-        </w:rPr>
-        <w:t xml:space="preserve">retornar </w:t>
-      </w:r>
-      <w:r>
-        <w:rPr>
-          <w:rFonts w:ascii="Times-Roman" w:hAnsi="Times-Roman" w:cs="Times-Roman"/>
-          <w:sz w:val="23"/>
-          <w:szCs w:val="23"/>
-        </w:rPr>
-        <w:t>o resultado.</w:t>
-      </w:r>
-      <w:r>
-        <w:rPr>
-          <w:rFonts w:ascii="Times-Roman" w:hAnsi="Times-Roman" w:cs="Times-Roman"/>
-          <w:sz w:val="23"/>
-          <w:szCs w:val="23"/>
-        </w:rPr>
-        <w:t xml:space="preserve"> </w:t>
-      </w:r>
-      <w:r>
-        <w:rPr>
-          <w:rFonts w:ascii="Times-Roman" w:hAnsi="Times-Roman" w:cs="Times-Roman"/>
-          <w:sz w:val="23"/>
-          <w:szCs w:val="23"/>
-        </w:rPr>
-        <w:t>Está função deverá ser chamado através do programa principal</w:t>
-      </w:r>
-      <w:r>
-        <w:rPr>
-          <w:rFonts w:ascii="Times-Roman" w:hAnsi="Times-Roman" w:cs="Times-Roman"/>
-          <w:sz w:val="23"/>
-          <w:szCs w:val="23"/>
-        </w:rPr>
-        <w:t>.</w:t>
-      </w:r>
-      <w:r>
-        <w:rPr>
-          <w:rFonts w:ascii="Times-Roman" w:hAnsi="Times-Roman" w:cs="Times-Roman"/>
-          <w:sz w:val="23"/>
-          <w:szCs w:val="23"/>
-        </w:rPr>
-        <w:t xml:space="preserve"> Exibir conteúdo retornado.</w:t>
+        <w:t xml:space="preserve"> - </w:t>
+      </w:r>
+      <w:r>
+        <w:rPr>
+          <w:rFonts w:ascii="Times-Roman" w:hAnsi="Times-Roman" w:cs="Times-Roman"/>
+          <w:strike/>
+          <w:sz w:val="23"/>
+          <w:szCs w:val="23"/>
+        </w:rPr>
+        <w:t>Escreva uma função que leia 2 números, após a leitura somar e retornar o resultado. Está função deverá ser chamado através do programa principal. Exibir conteúdo retornado.</w:t>
       </w:r>
     </w:p>
     <w:p>
@@ -222,62 +167,16 @@
       <w:r>
         <w:rPr>
           <w:rFonts w:ascii="Times-Roman" w:hAnsi="Times-Roman" w:cs="Times-Roman"/>
-          <w:sz w:val="23"/>
-          <w:szCs w:val="23"/>
-        </w:rPr>
-        <w:t xml:space="preserve"> </w:t>
-      </w:r>
-      <w:r>
-        <w:rPr>
-          <w:rFonts w:ascii="Times-Roman" w:hAnsi="Times-Roman" w:cs="Times-Roman"/>
-          <w:sz w:val="23"/>
-          <w:szCs w:val="23"/>
-        </w:rPr>
-        <w:t xml:space="preserve">Escreva uma função </w:t>
-      </w:r>
-      <w:r>
-        <w:rPr>
-          <w:rFonts w:ascii="Times-Roman" w:hAnsi="Times-Roman" w:cs="Times-Roman"/>
-          <w:sz w:val="23"/>
-          <w:szCs w:val="23"/>
-        </w:rPr>
-        <w:t xml:space="preserve">que leia 4 números, após a leitura multiplique todos e </w:t>
-      </w:r>
-      <w:r>
-        <w:rPr>
-          <w:rFonts w:ascii="Times-Roman" w:hAnsi="Times-Roman" w:cs="Times-Roman"/>
-          <w:sz w:val="23"/>
-          <w:szCs w:val="23"/>
-        </w:rPr>
-        <w:t>retorne o resultado</w:t>
-      </w:r>
-      <w:r>
-        <w:rPr>
-          <w:rFonts w:ascii="Times-Roman" w:hAnsi="Times-Roman" w:cs="Times-Roman"/>
-          <w:sz w:val="23"/>
-          <w:szCs w:val="23"/>
-        </w:rPr>
-        <w:t>.</w:t>
-      </w:r>
-      <w:r>
-        <w:rPr>
-          <w:rFonts w:ascii="Times-Roman" w:hAnsi="Times-Roman" w:cs="Times-Roman"/>
-          <w:sz w:val="23"/>
-          <w:szCs w:val="23"/>
-        </w:rPr>
-        <w:t xml:space="preserve"> </w:t>
-      </w:r>
-      <w:r>
-        <w:rPr>
-          <w:rFonts w:ascii="Times-Roman" w:hAnsi="Times-Roman" w:cs="Times-Roman"/>
-          <w:sz w:val="23"/>
-          <w:szCs w:val="23"/>
-        </w:rPr>
-        <w:t>Está função deverá ser chamad</w:t>
-      </w:r>
-      <w:r>
-        <w:rPr>
-          <w:rFonts w:ascii="Times-Roman" w:hAnsi="Times-Roman" w:cs="Times-Roman"/>
+          <w:strike/>
+          <w:sz w:val="23"/>
+          <w:szCs w:val="23"/>
+        </w:rPr>
+        <w:t xml:space="preserve"> Escreva uma função que leia 4 números, após a leitura multiplique todos e retorne o resultado. Está função deverá ser chamad</w:t>
+      </w:r>
+      <w:r>
+        <w:rPr>
+          <w:rFonts w:ascii="Times-Roman" w:hAnsi="Times-Roman" w:cs="Times-Roman"/>
+          <w:strike/>
           <w:sz w:val="23"/>
           <w:szCs w:val="23"/>
         </w:rPr>
@@ -286,26 +185,11 @@
       <w:r>
         <w:rPr>
           <w:rFonts w:ascii="Times-Roman" w:hAnsi="Times-Roman" w:cs="Times-Roman"/>
-          <w:sz w:val="23"/>
-          <w:szCs w:val="23"/>
-        </w:rPr>
-        <w:t xml:space="preserve"> através do programa principal</w:t>
-      </w:r>
-      <w:r>
-        <w:rPr>
-          <w:rFonts w:ascii="Times-Roman" w:hAnsi="Times-Roman" w:cs="Times-Roman"/>
-          <w:sz w:val="23"/>
-          <w:szCs w:val="23"/>
-        </w:rPr>
-        <w:t>.</w:t>
-      </w:r>
-      <w:r>
-        <w:rPr>
-          <w:rFonts w:ascii="Times-Roman" w:hAnsi="Times-Roman" w:cs="Times-Roman"/>
-          <w:sz w:val="23"/>
-          <w:szCs w:val="23"/>
-        </w:rPr>
-        <w:t xml:space="preserve"> Exibir conteúdo retornado.</w:t>
+          <w:strike/>
+          <w:sz w:val="23"/>
+          <w:szCs w:val="23"/>
+        </w:rPr>
+        <w:t xml:space="preserve"> através do programa principal. Exibir conteúdo retornado.</w:t>
       </w:r>
     </w:p>
     <w:p>
@@ -316,13 +200,15 @@
         <w:ind w:left="708" w:firstLine="12"/>
         <w:rPr>
           <w:rFonts w:ascii="Times-Roman" w:hAnsi="Times-Roman" w:cs="Times-Roman"/>
-          <w:sz w:val="23"/>
-          <w:szCs w:val="23"/>
-        </w:rPr>
-      </w:pPr>
-      <w:r>
-        <w:rPr>
-          <w:rFonts w:ascii="Times-Roman" w:hAnsi="Times-Roman" w:cs="Times-Roman"/>
+          <w:strike/>
+          <w:sz w:val="23"/>
+          <w:szCs w:val="23"/>
+        </w:rPr>
+      </w:pPr>
+      <w:r>
+        <w:rPr>
+          <w:rFonts w:ascii="Times-Roman" w:hAnsi="Times-Roman" w:cs="Times-Roman"/>
+          <w:strike/>
           <w:sz w:val="23"/>
           <w:szCs w:val="23"/>
         </w:rPr>
@@ -331,18 +217,11 @@
       <w:r>
         <w:rPr>
           <w:rFonts w:ascii="Times-Roman" w:hAnsi="Times-Roman" w:cs="Times-Roman"/>
-          <w:sz w:val="23"/>
-          <w:szCs w:val="23"/>
-        </w:rPr>
-        <w:t xml:space="preserve"> – </w:t>
-      </w:r>
-      <w:r>
-        <w:rPr>
-          <w:rFonts w:ascii="Times-Roman" w:hAnsi="Times-Roman" w:cs="Times-Roman"/>
-          <w:sz w:val="23"/>
-          <w:szCs w:val="23"/>
-        </w:rPr>
-        <w:t>Escreva um algoritmo que tenha em seu programa principal a exibição de um menu de opções conforme abaixo:</w:t>
+          <w:strike/>
+          <w:sz w:val="23"/>
+          <w:szCs w:val="23"/>
+        </w:rPr>
+        <w:t xml:space="preserve"> – Escreva um algoritmo que tenha em seu programa principal a exibição de um menu de opções conforme abaixo:</w:t>
       </w:r>
     </w:p>
     <w:p>
@@ -583,23 +462,30 @@
         <w:ind w:left="705"/>
         <w:rPr>
           <w:rFonts w:ascii="Times-Roman" w:hAnsi="Times-Roman" w:cs="Times-Roman"/>
-          <w:sz w:val="23"/>
-          <w:szCs w:val="23"/>
-        </w:rPr>
-      </w:pPr>
-      <w:r>
-        <w:rPr>
-          <w:rFonts w:ascii="Times-Roman" w:hAnsi="Times-Roman" w:cs="Times-Roman"/>
-          <w:sz w:val="23"/>
-          <w:szCs w:val="23"/>
+          <w:strike/>
+          <w:sz w:val="23"/>
+          <w:szCs w:val="23"/>
+          <w:u w:val="single"/>
+        </w:rPr>
+      </w:pPr>
+      <w:bookmarkStart w:id="0" w:name="_GoBack"/>
+      <w:r>
+        <w:rPr>
+          <w:rFonts w:ascii="Times-Roman" w:hAnsi="Times-Roman" w:cs="Times-Roman"/>
+          <w:strike/>
+          <w:sz w:val="23"/>
+          <w:szCs w:val="23"/>
+          <w:u w:val="single"/>
         </w:rPr>
         <w:t xml:space="preserve">4 </w:t>
       </w:r>
       <w:r>
         <w:rPr>
           <w:rFonts w:ascii="Times-Roman" w:hAnsi="Times-Roman" w:cs="Times-Roman"/>
-          <w:sz w:val="23"/>
-          <w:szCs w:val="23"/>
+          <w:strike/>
+          <w:sz w:val="23"/>
+          <w:szCs w:val="23"/>
+          <w:u w:val="single"/>
         </w:rPr>
         <w:t xml:space="preserve">– Escreva uma função que retorne </w:t>
       </w:r>
@@ -607,8 +493,10 @@
       <w:r>
         <w:rPr>
           <w:rFonts w:ascii="Times-Roman" w:hAnsi="Times-Roman" w:cs="Times-Roman"/>
-          <w:sz w:val="23"/>
-          <w:szCs w:val="23"/>
+          <w:strike/>
+          <w:sz w:val="23"/>
+          <w:szCs w:val="23"/>
+          <w:u w:val="single"/>
         </w:rPr>
         <w:t>a</w:t>
       </w:r>
@@ -616,12 +504,15 @@
       <w:r>
         <w:rPr>
           <w:rFonts w:ascii="Times-Roman" w:hAnsi="Times-Roman" w:cs="Times-Roman"/>
-          <w:sz w:val="23"/>
-          <w:szCs w:val="23"/>
+          <w:strike/>
+          <w:sz w:val="23"/>
+          <w:szCs w:val="23"/>
+          <w:u w:val="single"/>
         </w:rPr>
         <w:t xml:space="preserve"> idade de uma pessoa, para calcular a idade será necessário conhecer o ano de nascimento e o ano atual. Retornar e exibir no programa principal.</w:t>
       </w:r>
     </w:p>
+    <w:bookmarkEnd w:id="0"/>
     <w:p>
       <w:pPr>
         <w:autoSpaceDE w:val="0"/>
@@ -1094,7 +985,6 @@
     <w:pPr>
       <w:pStyle w:val="Cabealho"/>
     </w:pPr>
-    <w:bookmarkStart w:id="0" w:name="_GoBack"/>
     <w:r>
       <w:rPr>
         <w:noProof/>
@@ -1160,7 +1050,6 @@
         </wp:anchor>
       </w:drawing>
     </w:r>
-    <w:bookmarkEnd w:id="0"/>
     <w:r>
       <w:rPr>
         <w:b/>
@@ -1274,7 +1163,7 @@
         </mc:Choice>
         <mc:Fallback>
           <w:pict>
-            <v:line w14:anchorId="7630A0C1" id="Conector reto 6" o:spid="_x0000_s1026" style="position:absolute;z-index:251657216;visibility:visible;mso-wrap-style:square;mso-width-percent:0;mso-wrap-distance-left:9pt;mso-wrap-distance-top:0;mso-wrap-distance-right:9pt;mso-wrap-distance-bottom:0;mso-position-horizontal:absolute;mso-position-horizontal-relative:text;mso-position-vertical:absolute;mso-position-vertical-relative:text;mso-width-percent:0;mso-width-relative:margin" from="-.6pt,.15pt" to="729.15pt,.15pt" o:gfxdata="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" strokecolor="#c6d9f1 [671]" strokeweight="2pt">
+            <v:line w14:anchorId="7D987912" id="Conector reto 6" o:spid="_x0000_s1026" style="position:absolute;z-index:251657216;visibility:visible;mso-wrap-style:square;mso-width-percent:0;mso-wrap-distance-left:9pt;mso-wrap-distance-top:0;mso-wrap-distance-right:9pt;mso-wrap-distance-bottom:0;mso-position-horizontal:absolute;mso-position-horizontal-relative:text;mso-position-vertical:absolute;mso-position-vertical-relative:text;mso-width-percent:0;mso-width-relative:margin" from="-.6pt,.15pt" to="729.15pt,.15pt" o:gfxdata="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" strokecolor="#c6d9f1 [671]" strokeweight="2pt">
               <v:shadow on="t" color="black" opacity="24903f" origin=",.5" offset="0,.55556mm"/>
             </v:line>
           </w:pict>
@@ -1482,7 +1371,7 @@
         </mc:Choice>
         <mc:Fallback>
           <w:pict>
-            <v:line w14:anchorId="3A687192" id="Conector reto 6" o:spid="_x0000_s1026" style="position:absolute;z-index:251660288;visibility:visible;mso-wrap-style:square;mso-width-percent:0;mso-wrap-distance-left:9pt;mso-wrap-distance-top:0;mso-wrap-distance-right:9pt;mso-wrap-distance-bottom:0;mso-position-horizontal:absolute;mso-position-horizontal-relative:text;mso-position-vertical:absolute;mso-position-vertical-relative:text;mso-width-percent:0;mso-width-relative:margin" from="-.6pt,.15pt" to="729.15pt,.15pt" o:gfxdata="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" strokecolor="#c6d9f1 [671]" strokeweight="2pt">
+            <v:line w14:anchorId="5737EDC0" id="Conector reto 6" o:spid="_x0000_s1026" style="position:absolute;z-index:251660288;visibility:visible;mso-wrap-style:square;mso-width-percent:0;mso-wrap-distance-left:9pt;mso-wrap-distance-top:0;mso-wrap-distance-right:9pt;mso-wrap-distance-bottom:0;mso-position-horizontal:absolute;mso-position-horizontal-relative:text;mso-position-vertical:absolute;mso-position-vertical-relative:text;mso-width-percent:0;mso-width-relative:margin" from="-.6pt,.15pt" to="729.15pt,.15pt" o:gfxdata="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" strokecolor="#c6d9f1 [671]" strokeweight="2pt">
               <v:shadow on="t" color="black" opacity="24903f" origin=",.5" offset="0,.55556mm"/>
             </v:line>
           </w:pict>

</xml_diff>